<commit_message>
queue with linked list
</commit_message>
<xml_diff>
--- a/Practice/Week11/Jobsheet 11_Sherly Lutfi Azkiah_1I_22_2341720241.docx
+++ b/Practice/Week11/Jobsheet 11_Sherly Lutfi Azkiah_1I_22_2341720241.docx
@@ -221,7 +221,25 @@
           <w:sz w:val="28"/>
           <w:szCs w:val="28"/>
         </w:rPr>
-        <w:t xml:space="preserve">Sherly Lutfi Azkiah </w:t>
+        <w:t xml:space="preserve">Sherly Lutfi </w:t>
+      </w:r>
+      <w:proofErr w:type="spellStart"/>
+      <w:r>
+        <w:rPr>
+          <w:rFonts w:ascii="Times New Roman" w:hAnsi="Times New Roman" w:cs="Times New Roman"/>
+          <w:sz w:val="28"/>
+          <w:szCs w:val="28"/>
+        </w:rPr>
+        <w:t>Azkiah</w:t>
+      </w:r>
+      <w:proofErr w:type="spellEnd"/>
+      <w:r>
+        <w:rPr>
+          <w:rFonts w:ascii="Times New Roman" w:hAnsi="Times New Roman" w:cs="Times New Roman"/>
+          <w:sz w:val="28"/>
+          <w:szCs w:val="28"/>
+        </w:rPr>
+        <w:t xml:space="preserve"> </w:t>
       </w:r>
       <w:proofErr w:type="spellStart"/>
       <w:r>
@@ -662,6 +680,7 @@
           <w:rFonts w:ascii="Times New Roman" w:hAnsi="Times New Roman" w:cs="Times New Roman"/>
           <w:b/>
           <w:bCs/>
+          <w:noProof/>
           <w:sz w:val="32"/>
           <w:szCs w:val="32"/>
         </w:rPr>
@@ -2333,6 +2352,163 @@
     <w:p>
       <w:pPr>
         <w:pStyle w:val="Default"/>
+        <w:spacing w:after="150" w:line="276" w:lineRule="auto"/>
+        <w:ind w:left="360"/>
+        <w:rPr>
+          <w:rFonts w:ascii="Times New Roman" w:hAnsi="Times New Roman" w:cs="Times New Roman"/>
+        </w:rPr>
+      </w:pPr>
+      <w:r>
+        <w:rPr>
+          <w:rFonts w:ascii="Times New Roman" w:hAnsi="Times New Roman" w:cs="Times New Roman"/>
+        </w:rPr>
+        <w:drawing>
+          <wp:inline distT="0" distB="0" distL="0" distR="0" wp14:anchorId="6A205201" wp14:editId="674D0033">
+            <wp:extent cx="5448695" cy="3248963"/>
+            <wp:effectExtent l="0" t="0" r="0" b="8890"/>
+            <wp:docPr id="1706553906" name="Picture 1"/>
+            <wp:cNvGraphicFramePr>
+              <a:graphicFrameLocks xmlns:a="http://schemas.openxmlformats.org/drawingml/2006/main" noChangeAspect="1"/>
+            </wp:cNvGraphicFramePr>
+            <a:graphic xmlns:a="http://schemas.openxmlformats.org/drawingml/2006/main">
+              <a:graphicData uri="http://schemas.openxmlformats.org/drawingml/2006/picture">
+                <pic:pic xmlns:pic="http://schemas.openxmlformats.org/drawingml/2006/picture">
+                  <pic:nvPicPr>
+                    <pic:cNvPr id="1706553906" name=""/>
+                    <pic:cNvPicPr/>
+                  </pic:nvPicPr>
+                  <pic:blipFill rotWithShape="1">
+                    <a:blip r:embed="rId19"/>
+                    <a:srcRect l="1227"/>
+                    <a:stretch/>
+                  </pic:blipFill>
+                  <pic:spPr bwMode="auto">
+                    <a:xfrm>
+                      <a:off x="0" y="0"/>
+                      <a:ext cx="5459461" cy="3255383"/>
+                    </a:xfrm>
+                    <a:prstGeom prst="rect">
+                      <a:avLst/>
+                    </a:prstGeom>
+                    <a:ln>
+                      <a:noFill/>
+                    </a:ln>
+                    <a:extLst>
+                      <a:ext uri="{53640926-AAD7-44D8-BBD7-CCE9431645EC}">
+                        <a14:shadowObscured xmlns:a14="http://schemas.microsoft.com/office/drawing/2010/main"/>
+                      </a:ext>
+                    </a:extLst>
+                  </pic:spPr>
+                </pic:pic>
+              </a:graphicData>
+            </a:graphic>
+          </wp:inline>
+        </w:drawing>
+      </w:r>
+    </w:p>
+    <w:p>
+      <w:pPr>
+        <w:pStyle w:val="Default"/>
+        <w:spacing w:after="150" w:line="276" w:lineRule="auto"/>
+        <w:ind w:left="360"/>
+        <w:rPr>
+          <w:rFonts w:ascii="Times New Roman" w:hAnsi="Times New Roman" w:cs="Times New Roman"/>
+        </w:rPr>
+      </w:pPr>
+      <w:r>
+        <w:rPr>
+          <w:rFonts w:ascii="Times New Roman" w:hAnsi="Times New Roman" w:cs="Times New Roman"/>
+        </w:rPr>
+        <w:drawing>
+          <wp:inline distT="0" distB="0" distL="0" distR="0" wp14:anchorId="6CE3F3C5" wp14:editId="4F9AC852">
+            <wp:extent cx="5731510" cy="848360"/>
+            <wp:effectExtent l="0" t="0" r="2540" b="8890"/>
+            <wp:docPr id="942937675" name="Picture 1"/>
+            <wp:cNvGraphicFramePr>
+              <a:graphicFrameLocks xmlns:a="http://schemas.openxmlformats.org/drawingml/2006/main" noChangeAspect="1"/>
+            </wp:cNvGraphicFramePr>
+            <a:graphic xmlns:a="http://schemas.openxmlformats.org/drawingml/2006/main">
+              <a:graphicData uri="http://schemas.openxmlformats.org/drawingml/2006/picture">
+                <pic:pic xmlns:pic="http://schemas.openxmlformats.org/drawingml/2006/picture">
+                  <pic:nvPicPr>
+                    <pic:cNvPr id="942937675" name=""/>
+                    <pic:cNvPicPr/>
+                  </pic:nvPicPr>
+                  <pic:blipFill>
+                    <a:blip r:embed="rId20"/>
+                    <a:stretch>
+                      <a:fillRect/>
+                    </a:stretch>
+                  </pic:blipFill>
+                  <pic:spPr>
+                    <a:xfrm>
+                      <a:off x="0" y="0"/>
+                      <a:ext cx="5731510" cy="848360"/>
+                    </a:xfrm>
+                    <a:prstGeom prst="rect">
+                      <a:avLst/>
+                    </a:prstGeom>
+                  </pic:spPr>
+                </pic:pic>
+              </a:graphicData>
+            </a:graphic>
+          </wp:inline>
+        </w:drawing>
+      </w:r>
+    </w:p>
+    <w:p>
+      <w:pPr>
+        <w:pStyle w:val="Default"/>
+        <w:spacing w:after="150" w:line="276" w:lineRule="auto"/>
+        <w:ind w:left="360"/>
+        <w:rPr>
+          <w:rFonts w:ascii="Times New Roman" w:hAnsi="Times New Roman" w:cs="Times New Roman"/>
+        </w:rPr>
+      </w:pPr>
+      <w:r>
+        <w:rPr>
+          <w:rFonts w:ascii="Times New Roman" w:hAnsi="Times New Roman" w:cs="Times New Roman"/>
+        </w:rPr>
+        <w:drawing>
+          <wp:inline distT="0" distB="0" distL="0" distR="0" wp14:anchorId="4B132F80" wp14:editId="45491D7B">
+            <wp:extent cx="5731510" cy="2723515"/>
+            <wp:effectExtent l="0" t="0" r="2540" b="635"/>
+            <wp:docPr id="1003479983" name="Picture 1"/>
+            <wp:cNvGraphicFramePr>
+              <a:graphicFrameLocks xmlns:a="http://schemas.openxmlformats.org/drawingml/2006/main" noChangeAspect="1"/>
+            </wp:cNvGraphicFramePr>
+            <a:graphic xmlns:a="http://schemas.openxmlformats.org/drawingml/2006/main">
+              <a:graphicData uri="http://schemas.openxmlformats.org/drawingml/2006/picture">
+                <pic:pic xmlns:pic="http://schemas.openxmlformats.org/drawingml/2006/picture">
+                  <pic:nvPicPr>
+                    <pic:cNvPr id="1003479983" name=""/>
+                    <pic:cNvPicPr/>
+                  </pic:nvPicPr>
+                  <pic:blipFill>
+                    <a:blip r:embed="rId21"/>
+                    <a:stretch>
+                      <a:fillRect/>
+                    </a:stretch>
+                  </pic:blipFill>
+                  <pic:spPr>
+                    <a:xfrm>
+                      <a:off x="0" y="0"/>
+                      <a:ext cx="5731510" cy="2723515"/>
+                    </a:xfrm>
+                    <a:prstGeom prst="rect">
+                      <a:avLst/>
+                    </a:prstGeom>
+                  </pic:spPr>
+                </pic:pic>
+              </a:graphicData>
+            </a:graphic>
+          </wp:inline>
+        </w:drawing>
+      </w:r>
+    </w:p>
+    <w:p>
+      <w:pPr>
+        <w:pStyle w:val="Default"/>
         <w:numPr>
           <w:ilvl w:val="0"/>
           <w:numId w:val="9"/>
@@ -2346,6 +2522,7 @@
         <w:rPr>
           <w:rFonts w:ascii="Times New Roman" w:hAnsi="Times New Roman" w:cs="Times New Roman"/>
         </w:rPr>
+        <w:lastRenderedPageBreak/>
         <w:t xml:space="preserve">Implement the linked list from this following image. You may use 4 </w:t>
       </w:r>
       <w:proofErr w:type="gramStart"/>
@@ -2393,7 +2570,7 @@
                     <pic:cNvPicPr/>
                   </pic:nvPicPr>
                   <pic:blipFill>
-                    <a:blip r:embed="rId19"/>
+                    <a:blip r:embed="rId22"/>
                     <a:stretch>
                       <a:fillRect/>
                     </a:stretch>
@@ -2417,6 +2594,254 @@
     <w:p>
       <w:pPr>
         <w:pStyle w:val="Default"/>
+        <w:spacing w:after="150" w:line="276" w:lineRule="auto"/>
+        <w:ind w:left="360"/>
+        <w:rPr>
+          <w:rFonts w:ascii="Times New Roman" w:hAnsi="Times New Roman" w:cs="Times New Roman"/>
+        </w:rPr>
+      </w:pPr>
+      <w:r>
+        <w:rPr>
+          <w:rFonts w:ascii="Times New Roman" w:hAnsi="Times New Roman" w:cs="Times New Roman"/>
+        </w:rPr>
+        <w:drawing>
+          <wp:inline distT="0" distB="0" distL="0" distR="0" wp14:anchorId="6295CD83" wp14:editId="46456DB6">
+            <wp:extent cx="5731510" cy="2243455"/>
+            <wp:effectExtent l="0" t="0" r="2540" b="4445"/>
+            <wp:docPr id="450826126" name="Picture 1"/>
+            <wp:cNvGraphicFramePr>
+              <a:graphicFrameLocks xmlns:a="http://schemas.openxmlformats.org/drawingml/2006/main" noChangeAspect="1"/>
+            </wp:cNvGraphicFramePr>
+            <a:graphic xmlns:a="http://schemas.openxmlformats.org/drawingml/2006/main">
+              <a:graphicData uri="http://schemas.openxmlformats.org/drawingml/2006/picture">
+                <pic:pic xmlns:pic="http://schemas.openxmlformats.org/drawingml/2006/picture">
+                  <pic:nvPicPr>
+                    <pic:cNvPr id="450826126" name=""/>
+                    <pic:cNvPicPr/>
+                  </pic:nvPicPr>
+                  <pic:blipFill>
+                    <a:blip r:embed="rId23"/>
+                    <a:stretch>
+                      <a:fillRect/>
+                    </a:stretch>
+                  </pic:blipFill>
+                  <pic:spPr>
+                    <a:xfrm>
+                      <a:off x="0" y="0"/>
+                      <a:ext cx="5731510" cy="2243455"/>
+                    </a:xfrm>
+                    <a:prstGeom prst="rect">
+                      <a:avLst/>
+                    </a:prstGeom>
+                  </pic:spPr>
+                </pic:pic>
+              </a:graphicData>
+            </a:graphic>
+          </wp:inline>
+        </w:drawing>
+      </w:r>
+    </w:p>
+    <w:p>
+      <w:pPr>
+        <w:pStyle w:val="Default"/>
+        <w:spacing w:after="150" w:line="276" w:lineRule="auto"/>
+        <w:ind w:left="360"/>
+        <w:rPr>
+          <w:noProof/>
+        </w:rPr>
+      </w:pPr>
+      <w:r>
+        <w:rPr>
+          <w:rFonts w:ascii="Times New Roman" w:hAnsi="Times New Roman" w:cs="Times New Roman"/>
+        </w:rPr>
+        <w:drawing>
+          <wp:inline distT="0" distB="0" distL="0" distR="0" wp14:anchorId="108E3C88" wp14:editId="4DD19070">
+            <wp:extent cx="5731510" cy="4497705"/>
+            <wp:effectExtent l="0" t="0" r="2540" b="0"/>
+            <wp:docPr id="12415915" name="Picture 1"/>
+            <wp:cNvGraphicFramePr>
+              <a:graphicFrameLocks xmlns:a="http://schemas.openxmlformats.org/drawingml/2006/main" noChangeAspect="1"/>
+            </wp:cNvGraphicFramePr>
+            <a:graphic xmlns:a="http://schemas.openxmlformats.org/drawingml/2006/main">
+              <a:graphicData uri="http://schemas.openxmlformats.org/drawingml/2006/picture">
+                <pic:pic xmlns:pic="http://schemas.openxmlformats.org/drawingml/2006/picture">
+                  <pic:nvPicPr>
+                    <pic:cNvPr id="12415915" name=""/>
+                    <pic:cNvPicPr/>
+                  </pic:nvPicPr>
+                  <pic:blipFill>
+                    <a:blip r:embed="rId24"/>
+                    <a:stretch>
+                      <a:fillRect/>
+                    </a:stretch>
+                  </pic:blipFill>
+                  <pic:spPr>
+                    <a:xfrm>
+                      <a:off x="0" y="0"/>
+                      <a:ext cx="5731510" cy="4497705"/>
+                    </a:xfrm>
+                    <a:prstGeom prst="rect">
+                      <a:avLst/>
+                    </a:prstGeom>
+                  </pic:spPr>
+                </pic:pic>
+              </a:graphicData>
+            </a:graphic>
+          </wp:inline>
+        </w:drawing>
+      </w:r>
+      <w:r>
+        <w:rPr>
+          <w:noProof/>
+        </w:rPr>
+        <w:t xml:space="preserve"> </w:t>
+      </w:r>
+    </w:p>
+    <w:p>
+      <w:pPr>
+        <w:pStyle w:val="Default"/>
+        <w:spacing w:after="150" w:line="276" w:lineRule="auto"/>
+        <w:ind w:left="360"/>
+        <w:rPr>
+          <w:rFonts w:ascii="Times New Roman" w:hAnsi="Times New Roman" w:cs="Times New Roman"/>
+        </w:rPr>
+      </w:pPr>
+      <w:r>
+        <w:rPr>
+          <w:rFonts w:ascii="Times New Roman" w:hAnsi="Times New Roman" w:cs="Times New Roman"/>
+        </w:rPr>
+        <w:lastRenderedPageBreak/>
+        <w:drawing>
+          <wp:inline distT="0" distB="0" distL="0" distR="0" wp14:anchorId="423018E7" wp14:editId="02E7E2FA">
+            <wp:extent cx="5186855" cy="3870316"/>
+            <wp:effectExtent l="0" t="0" r="0" b="0"/>
+            <wp:docPr id="383631334" name="Picture 1"/>
+            <wp:cNvGraphicFramePr>
+              <a:graphicFrameLocks xmlns:a="http://schemas.openxmlformats.org/drawingml/2006/main" noChangeAspect="1"/>
+            </wp:cNvGraphicFramePr>
+            <a:graphic xmlns:a="http://schemas.openxmlformats.org/drawingml/2006/main">
+              <a:graphicData uri="http://schemas.openxmlformats.org/drawingml/2006/picture">
+                <pic:pic xmlns:pic="http://schemas.openxmlformats.org/drawingml/2006/picture">
+                  <pic:nvPicPr>
+                    <pic:cNvPr id="383631334" name=""/>
+                    <pic:cNvPicPr/>
+                  </pic:nvPicPr>
+                  <pic:blipFill>
+                    <a:blip r:embed="rId25"/>
+                    <a:stretch>
+                      <a:fillRect/>
+                    </a:stretch>
+                  </pic:blipFill>
+                  <pic:spPr>
+                    <a:xfrm>
+                      <a:off x="0" y="0"/>
+                      <a:ext cx="5198692" cy="3879148"/>
+                    </a:xfrm>
+                    <a:prstGeom prst="rect">
+                      <a:avLst/>
+                    </a:prstGeom>
+                  </pic:spPr>
+                </pic:pic>
+              </a:graphicData>
+            </a:graphic>
+          </wp:inline>
+        </w:drawing>
+      </w:r>
+      <w:r>
+        <w:rPr>
+          <w:noProof/>
+        </w:rPr>
+        <w:drawing>
+          <wp:inline distT="0" distB="0" distL="0" distR="0" wp14:anchorId="78BB840A" wp14:editId="216BDB79">
+            <wp:extent cx="5171089" cy="4955102"/>
+            <wp:effectExtent l="0" t="0" r="0" b="0"/>
+            <wp:docPr id="447878111" name="Picture 1"/>
+            <wp:cNvGraphicFramePr>
+              <a:graphicFrameLocks xmlns:a="http://schemas.openxmlformats.org/drawingml/2006/main" noChangeAspect="1"/>
+            </wp:cNvGraphicFramePr>
+            <a:graphic xmlns:a="http://schemas.openxmlformats.org/drawingml/2006/main">
+              <a:graphicData uri="http://schemas.openxmlformats.org/drawingml/2006/picture">
+                <pic:pic xmlns:pic="http://schemas.openxmlformats.org/drawingml/2006/picture">
+                  <pic:nvPicPr>
+                    <pic:cNvPr id="447878111" name=""/>
+                    <pic:cNvPicPr/>
+                  </pic:nvPicPr>
+                  <pic:blipFill>
+                    <a:blip r:embed="rId26"/>
+                    <a:stretch>
+                      <a:fillRect/>
+                    </a:stretch>
+                  </pic:blipFill>
+                  <pic:spPr>
+                    <a:xfrm>
+                      <a:off x="0" y="0"/>
+                      <a:ext cx="5188995" cy="4972260"/>
+                    </a:xfrm>
+                    <a:prstGeom prst="rect">
+                      <a:avLst/>
+                    </a:prstGeom>
+                  </pic:spPr>
+                </pic:pic>
+              </a:graphicData>
+            </a:graphic>
+          </wp:inline>
+        </w:drawing>
+      </w:r>
+    </w:p>
+    <w:p>
+      <w:pPr>
+        <w:pStyle w:val="Default"/>
+        <w:spacing w:after="150" w:line="276" w:lineRule="auto"/>
+        <w:ind w:left="360"/>
+        <w:rPr>
+          <w:rFonts w:ascii="Times New Roman" w:hAnsi="Times New Roman" w:cs="Times New Roman"/>
+        </w:rPr>
+      </w:pPr>
+      <w:r>
+        <w:rPr>
+          <w:rFonts w:ascii="Times New Roman" w:hAnsi="Times New Roman" w:cs="Times New Roman"/>
+        </w:rPr>
+        <w:lastRenderedPageBreak/>
+        <w:drawing>
+          <wp:inline distT="0" distB="0" distL="0" distR="0" wp14:anchorId="532DDF5A" wp14:editId="5EF152A6">
+            <wp:extent cx="5731510" cy="1224280"/>
+            <wp:effectExtent l="0" t="0" r="2540" b="0"/>
+            <wp:docPr id="1400260639" name="Picture 1"/>
+            <wp:cNvGraphicFramePr>
+              <a:graphicFrameLocks xmlns:a="http://schemas.openxmlformats.org/drawingml/2006/main" noChangeAspect="1"/>
+            </wp:cNvGraphicFramePr>
+            <a:graphic xmlns:a="http://schemas.openxmlformats.org/drawingml/2006/main">
+              <a:graphicData uri="http://schemas.openxmlformats.org/drawingml/2006/picture">
+                <pic:pic xmlns:pic="http://schemas.openxmlformats.org/drawingml/2006/picture">
+                  <pic:nvPicPr>
+                    <pic:cNvPr id="1400260639" name=""/>
+                    <pic:cNvPicPr/>
+                  </pic:nvPicPr>
+                  <pic:blipFill>
+                    <a:blip r:embed="rId27"/>
+                    <a:stretch>
+                      <a:fillRect/>
+                    </a:stretch>
+                  </pic:blipFill>
+                  <pic:spPr>
+                    <a:xfrm>
+                      <a:off x="0" y="0"/>
+                      <a:ext cx="5731510" cy="1224280"/>
+                    </a:xfrm>
+                    <a:prstGeom prst="rect">
+                      <a:avLst/>
+                    </a:prstGeom>
+                  </pic:spPr>
+                </pic:pic>
+              </a:graphicData>
+            </a:graphic>
+          </wp:inline>
+        </w:drawing>
+      </w:r>
+    </w:p>
+    <w:p>
+      <w:pPr>
+        <w:pStyle w:val="Default"/>
         <w:numPr>
           <w:ilvl w:val="0"/>
           <w:numId w:val="9"/>
@@ -2477,7 +2902,7 @@
                     <pic:cNvPicPr/>
                   </pic:nvPicPr>
                   <pic:blipFill>
-                    <a:blip r:embed="rId20"/>
+                    <a:blip r:embed="rId28"/>
                     <a:stretch>
                       <a:fillRect/>
                     </a:stretch>
@@ -2507,50 +2932,203 @@
     <w:p>
       <w:pPr>
         <w:pStyle w:val="Default"/>
-        <w:numPr>
-          <w:ilvl w:val="0"/>
-          <w:numId w:val="9"/>
-        </w:numPr>
         <w:spacing w:after="150" w:line="276" w:lineRule="auto"/>
-        <w:rPr>
-          <w:rFonts w:ascii="Times New Roman" w:hAnsi="Times New Roman" w:cs="Times New Roman"/>
-        </w:rPr>
-      </w:pPr>
-      <w:r>
-        <w:rPr>
-          <w:rFonts w:ascii="Times New Roman" w:hAnsi="Times New Roman" w:cs="Times New Roman"/>
-        </w:rPr>
-        <w:t xml:space="preserve">Create a program that helps bank customer using linked list with data are as follows: </w:t>
-      </w:r>
-      <w:proofErr w:type="spellStart"/>
-      <w:proofErr w:type="gramStart"/>
-      <w:r>
-        <w:rPr>
-          <w:rFonts w:ascii="Times New Roman" w:hAnsi="Times New Roman" w:cs="Times New Roman"/>
-        </w:rPr>
-        <w:t>Name,address</w:t>
-      </w:r>
-      <w:proofErr w:type="spellEnd"/>
-      <w:proofErr w:type="gramEnd"/>
-      <w:r>
-        <w:rPr>
-          <w:rFonts w:ascii="Times New Roman" w:hAnsi="Times New Roman" w:cs="Times New Roman"/>
-        </w:rPr>
-        <w:t xml:space="preserve">, and </w:t>
-      </w:r>
-      <w:proofErr w:type="spellStart"/>
-      <w:r>
-        <w:rPr>
-          <w:rFonts w:ascii="Times New Roman" w:hAnsi="Times New Roman" w:cs="Times New Roman"/>
-        </w:rPr>
-        <w:t>customerAccountNumber</w:t>
-      </w:r>
-      <w:proofErr w:type="spellEnd"/>
-      <w:r>
-        <w:rPr>
-          <w:rFonts w:ascii="Times New Roman" w:hAnsi="Times New Roman" w:cs="Times New Roman"/>
-        </w:rPr>
-        <w:t xml:space="preserve">  </w:t>
+        <w:ind w:left="360"/>
+        <w:rPr>
+          <w:rFonts w:ascii="Times New Roman" w:hAnsi="Times New Roman" w:cs="Times New Roman"/>
+        </w:rPr>
+      </w:pPr>
+      <w:r>
+        <w:rPr>
+          <w:rFonts w:ascii="Times New Roman" w:hAnsi="Times New Roman" w:cs="Times New Roman"/>
+        </w:rPr>
+        <w:drawing>
+          <wp:inline distT="0" distB="0" distL="0" distR="0" wp14:anchorId="0B2A9772" wp14:editId="1AF07046">
+            <wp:extent cx="5731510" cy="2620010"/>
+            <wp:effectExtent l="0" t="0" r="2540" b="8890"/>
+            <wp:docPr id="1830779098" name="Picture 1"/>
+            <wp:cNvGraphicFramePr>
+              <a:graphicFrameLocks xmlns:a="http://schemas.openxmlformats.org/drawingml/2006/main" noChangeAspect="1"/>
+            </wp:cNvGraphicFramePr>
+            <a:graphic xmlns:a="http://schemas.openxmlformats.org/drawingml/2006/main">
+              <a:graphicData uri="http://schemas.openxmlformats.org/drawingml/2006/picture">
+                <pic:pic xmlns:pic="http://schemas.openxmlformats.org/drawingml/2006/picture">
+                  <pic:nvPicPr>
+                    <pic:cNvPr id="1830779098" name=""/>
+                    <pic:cNvPicPr/>
+                  </pic:nvPicPr>
+                  <pic:blipFill>
+                    <a:blip r:embed="rId29"/>
+                    <a:stretch>
+                      <a:fillRect/>
+                    </a:stretch>
+                  </pic:blipFill>
+                  <pic:spPr>
+                    <a:xfrm>
+                      <a:off x="0" y="0"/>
+                      <a:ext cx="5731510" cy="2620010"/>
+                    </a:xfrm>
+                    <a:prstGeom prst="rect">
+                      <a:avLst/>
+                    </a:prstGeom>
+                  </pic:spPr>
+                </pic:pic>
+              </a:graphicData>
+            </a:graphic>
+          </wp:inline>
+        </w:drawing>
+      </w:r>
+    </w:p>
+    <w:p>
+      <w:pPr>
+        <w:pStyle w:val="Default"/>
+        <w:spacing w:after="150" w:line="276" w:lineRule="auto"/>
+        <w:ind w:left="360"/>
+        <w:rPr>
+          <w:rFonts w:ascii="Times New Roman" w:hAnsi="Times New Roman" w:cs="Times New Roman"/>
+        </w:rPr>
+      </w:pPr>
+      <w:r>
+        <w:rPr>
+          <w:rFonts w:ascii="Times New Roman" w:hAnsi="Times New Roman" w:cs="Times New Roman"/>
+        </w:rPr>
+        <w:lastRenderedPageBreak/>
+        <w:drawing>
+          <wp:inline distT="0" distB="0" distL="0" distR="0" wp14:anchorId="2BD78F08" wp14:editId="7E60DFA7">
+            <wp:extent cx="5731510" cy="3412490"/>
+            <wp:effectExtent l="0" t="0" r="2540" b="0"/>
+            <wp:docPr id="312211995" name="Picture 1"/>
+            <wp:cNvGraphicFramePr>
+              <a:graphicFrameLocks xmlns:a="http://schemas.openxmlformats.org/drawingml/2006/main" noChangeAspect="1"/>
+            </wp:cNvGraphicFramePr>
+            <a:graphic xmlns:a="http://schemas.openxmlformats.org/drawingml/2006/main">
+              <a:graphicData uri="http://schemas.openxmlformats.org/drawingml/2006/picture">
+                <pic:pic xmlns:pic="http://schemas.openxmlformats.org/drawingml/2006/picture">
+                  <pic:nvPicPr>
+                    <pic:cNvPr id="312211995" name=""/>
+                    <pic:cNvPicPr/>
+                  </pic:nvPicPr>
+                  <pic:blipFill>
+                    <a:blip r:embed="rId30"/>
+                    <a:stretch>
+                      <a:fillRect/>
+                    </a:stretch>
+                  </pic:blipFill>
+                  <pic:spPr>
+                    <a:xfrm>
+                      <a:off x="0" y="0"/>
+                      <a:ext cx="5731510" cy="3412490"/>
+                    </a:xfrm>
+                    <a:prstGeom prst="rect">
+                      <a:avLst/>
+                    </a:prstGeom>
+                  </pic:spPr>
+                </pic:pic>
+              </a:graphicData>
+            </a:graphic>
+          </wp:inline>
+        </w:drawing>
+      </w:r>
+    </w:p>
+    <w:p>
+      <w:pPr>
+        <w:pStyle w:val="Default"/>
+        <w:spacing w:after="150" w:line="276" w:lineRule="auto"/>
+        <w:ind w:left="360"/>
+        <w:rPr>
+          <w:rFonts w:ascii="Times New Roman" w:hAnsi="Times New Roman" w:cs="Times New Roman"/>
+        </w:rPr>
+      </w:pPr>
+      <w:r>
+        <w:rPr>
+          <w:rFonts w:ascii="Times New Roman" w:hAnsi="Times New Roman" w:cs="Times New Roman"/>
+        </w:rPr>
+        <w:drawing>
+          <wp:inline distT="0" distB="0" distL="0" distR="0" wp14:anchorId="3167577E" wp14:editId="0B274E33">
+            <wp:extent cx="5731510" cy="4595495"/>
+            <wp:effectExtent l="0" t="0" r="2540" b="0"/>
+            <wp:docPr id="13991581" name="Picture 1"/>
+            <wp:cNvGraphicFramePr>
+              <a:graphicFrameLocks xmlns:a="http://schemas.openxmlformats.org/drawingml/2006/main" noChangeAspect="1"/>
+            </wp:cNvGraphicFramePr>
+            <a:graphic xmlns:a="http://schemas.openxmlformats.org/drawingml/2006/main">
+              <a:graphicData uri="http://schemas.openxmlformats.org/drawingml/2006/picture">
+                <pic:pic xmlns:pic="http://schemas.openxmlformats.org/drawingml/2006/picture">
+                  <pic:nvPicPr>
+                    <pic:cNvPr id="13991581" name=""/>
+                    <pic:cNvPicPr/>
+                  </pic:nvPicPr>
+                  <pic:blipFill>
+                    <a:blip r:embed="rId31"/>
+                    <a:stretch>
+                      <a:fillRect/>
+                    </a:stretch>
+                  </pic:blipFill>
+                  <pic:spPr>
+                    <a:xfrm>
+                      <a:off x="0" y="0"/>
+                      <a:ext cx="5731510" cy="4595495"/>
+                    </a:xfrm>
+                    <a:prstGeom prst="rect">
+                      <a:avLst/>
+                    </a:prstGeom>
+                  </pic:spPr>
+                </pic:pic>
+              </a:graphicData>
+            </a:graphic>
+          </wp:inline>
+        </w:drawing>
+      </w:r>
+    </w:p>
+    <w:p>
+      <w:pPr>
+        <w:pStyle w:val="Default"/>
+        <w:spacing w:after="150" w:line="276" w:lineRule="auto"/>
+        <w:ind w:left="360"/>
+        <w:rPr>
+          <w:rFonts w:ascii="Times New Roman" w:hAnsi="Times New Roman" w:cs="Times New Roman"/>
+        </w:rPr>
+      </w:pPr>
+      <w:r>
+        <w:rPr>
+          <w:rFonts w:ascii="Times New Roman" w:hAnsi="Times New Roman" w:cs="Times New Roman"/>
+        </w:rPr>
+        <w:lastRenderedPageBreak/>
+        <w:drawing>
+          <wp:inline distT="0" distB="0" distL="0" distR="0" wp14:anchorId="793B6571" wp14:editId="60E4D64C">
+            <wp:extent cx="5731510" cy="5839460"/>
+            <wp:effectExtent l="0" t="0" r="2540" b="8890"/>
+            <wp:docPr id="1491827754" name="Picture 1"/>
+            <wp:cNvGraphicFramePr>
+              <a:graphicFrameLocks xmlns:a="http://schemas.openxmlformats.org/drawingml/2006/main" noChangeAspect="1"/>
+            </wp:cNvGraphicFramePr>
+            <a:graphic xmlns:a="http://schemas.openxmlformats.org/drawingml/2006/main">
+              <a:graphicData uri="http://schemas.openxmlformats.org/drawingml/2006/picture">
+                <pic:pic xmlns:pic="http://schemas.openxmlformats.org/drawingml/2006/picture">
+                  <pic:nvPicPr>
+                    <pic:cNvPr id="1491827754" name=""/>
+                    <pic:cNvPicPr/>
+                  </pic:nvPicPr>
+                  <pic:blipFill>
+                    <a:blip r:embed="rId32"/>
+                    <a:stretch>
+                      <a:fillRect/>
+                    </a:stretch>
+                  </pic:blipFill>
+                  <pic:spPr>
+                    <a:xfrm>
+                      <a:off x="0" y="0"/>
+                      <a:ext cx="5731510" cy="5839460"/>
+                    </a:xfrm>
+                    <a:prstGeom prst="rect">
+                      <a:avLst/>
+                    </a:prstGeom>
+                  </pic:spPr>
+                </pic:pic>
+              </a:graphicData>
+            </a:graphic>
+          </wp:inline>
+        </w:drawing>
       </w:r>
     </w:p>
     <w:p>
@@ -2569,6 +3147,309 @@
         <w:rPr>
           <w:rFonts w:ascii="Times New Roman" w:hAnsi="Times New Roman" w:cs="Times New Roman"/>
         </w:rPr>
+        <w:t xml:space="preserve">Create a program that helps bank customer using linked list with data are as follows: </w:t>
+      </w:r>
+      <w:proofErr w:type="spellStart"/>
+      <w:proofErr w:type="gramStart"/>
+      <w:r>
+        <w:rPr>
+          <w:rFonts w:ascii="Times New Roman" w:hAnsi="Times New Roman" w:cs="Times New Roman"/>
+        </w:rPr>
+        <w:t>Name,address</w:t>
+      </w:r>
+      <w:proofErr w:type="spellEnd"/>
+      <w:proofErr w:type="gramEnd"/>
+      <w:r>
+        <w:rPr>
+          <w:rFonts w:ascii="Times New Roman" w:hAnsi="Times New Roman" w:cs="Times New Roman"/>
+        </w:rPr>
+        <w:t xml:space="preserve">, and </w:t>
+      </w:r>
+      <w:proofErr w:type="spellStart"/>
+      <w:r>
+        <w:rPr>
+          <w:rFonts w:ascii="Times New Roman" w:hAnsi="Times New Roman" w:cs="Times New Roman"/>
+        </w:rPr>
+        <w:t>customerAccountNumber</w:t>
+      </w:r>
+      <w:proofErr w:type="spellEnd"/>
+      <w:r>
+        <w:rPr>
+          <w:rFonts w:ascii="Times New Roman" w:hAnsi="Times New Roman" w:cs="Times New Roman"/>
+        </w:rPr>
+        <w:t xml:space="preserve">  </w:t>
+      </w:r>
+    </w:p>
+    <w:p>
+      <w:pPr>
+        <w:pStyle w:val="Default"/>
+        <w:spacing w:after="150" w:line="276" w:lineRule="auto"/>
+        <w:ind w:left="360"/>
+        <w:rPr>
+          <w:noProof/>
+        </w:rPr>
+      </w:pPr>
+      <w:r>
+        <w:rPr>
+          <w:rFonts w:ascii="Times New Roman" w:hAnsi="Times New Roman" w:cs="Times New Roman"/>
+        </w:rPr>
+        <w:drawing>
+          <wp:inline distT="0" distB="0" distL="0" distR="0" wp14:anchorId="291E2F78" wp14:editId="6C297E5C">
+            <wp:extent cx="5731510" cy="2326005"/>
+            <wp:effectExtent l="0" t="0" r="2540" b="0"/>
+            <wp:docPr id="1830621744" name="Picture 1"/>
+            <wp:cNvGraphicFramePr>
+              <a:graphicFrameLocks xmlns:a="http://schemas.openxmlformats.org/drawingml/2006/main" noChangeAspect="1"/>
+            </wp:cNvGraphicFramePr>
+            <a:graphic xmlns:a="http://schemas.openxmlformats.org/drawingml/2006/main">
+              <a:graphicData uri="http://schemas.openxmlformats.org/drawingml/2006/picture">
+                <pic:pic xmlns:pic="http://schemas.openxmlformats.org/drawingml/2006/picture">
+                  <pic:nvPicPr>
+                    <pic:cNvPr id="1830621744" name=""/>
+                    <pic:cNvPicPr/>
+                  </pic:nvPicPr>
+                  <pic:blipFill>
+                    <a:blip r:embed="rId33"/>
+                    <a:stretch>
+                      <a:fillRect/>
+                    </a:stretch>
+                  </pic:blipFill>
+                  <pic:spPr>
+                    <a:xfrm>
+                      <a:off x="0" y="0"/>
+                      <a:ext cx="5731510" cy="2326005"/>
+                    </a:xfrm>
+                    <a:prstGeom prst="rect">
+                      <a:avLst/>
+                    </a:prstGeom>
+                  </pic:spPr>
+                </pic:pic>
+              </a:graphicData>
+            </a:graphic>
+          </wp:inline>
+        </w:drawing>
+      </w:r>
+      <w:r>
+        <w:rPr>
+          <w:noProof/>
+        </w:rPr>
+        <w:t xml:space="preserve"> </w:t>
+      </w:r>
+    </w:p>
+    <w:p>
+      <w:pPr>
+        <w:pStyle w:val="Default"/>
+        <w:spacing w:after="150" w:line="276" w:lineRule="auto"/>
+        <w:ind w:left="360"/>
+        <w:rPr>
+          <w:noProof/>
+        </w:rPr>
+      </w:pPr>
+      <w:r>
+        <w:rPr>
+          <w:rFonts w:ascii="Times New Roman" w:hAnsi="Times New Roman" w:cs="Times New Roman"/>
+        </w:rPr>
+        <w:lastRenderedPageBreak/>
+        <w:drawing>
+          <wp:inline distT="0" distB="0" distL="0" distR="0" wp14:anchorId="34232174" wp14:editId="30ACD41D">
+            <wp:extent cx="5731510" cy="3517265"/>
+            <wp:effectExtent l="0" t="0" r="2540" b="6985"/>
+            <wp:docPr id="637183146" name="Picture 1"/>
+            <wp:cNvGraphicFramePr>
+              <a:graphicFrameLocks xmlns:a="http://schemas.openxmlformats.org/drawingml/2006/main" noChangeAspect="1"/>
+            </wp:cNvGraphicFramePr>
+            <a:graphic xmlns:a="http://schemas.openxmlformats.org/drawingml/2006/main">
+              <a:graphicData uri="http://schemas.openxmlformats.org/drawingml/2006/picture">
+                <pic:pic xmlns:pic="http://schemas.openxmlformats.org/drawingml/2006/picture">
+                  <pic:nvPicPr>
+                    <pic:cNvPr id="637183146" name=""/>
+                    <pic:cNvPicPr/>
+                  </pic:nvPicPr>
+                  <pic:blipFill>
+                    <a:blip r:embed="rId34"/>
+                    <a:stretch>
+                      <a:fillRect/>
+                    </a:stretch>
+                  </pic:blipFill>
+                  <pic:spPr>
+                    <a:xfrm>
+                      <a:off x="0" y="0"/>
+                      <a:ext cx="5731510" cy="3517265"/>
+                    </a:xfrm>
+                    <a:prstGeom prst="rect">
+                      <a:avLst/>
+                    </a:prstGeom>
+                  </pic:spPr>
+                </pic:pic>
+              </a:graphicData>
+            </a:graphic>
+          </wp:inline>
+        </w:drawing>
+      </w:r>
+      <w:r>
+        <w:rPr>
+          <w:noProof/>
+        </w:rPr>
+        <w:t xml:space="preserve"> </w:t>
+      </w:r>
+      <w:r>
+        <w:rPr>
+          <w:rFonts w:ascii="Times New Roman" w:hAnsi="Times New Roman" w:cs="Times New Roman"/>
+        </w:rPr>
+        <w:drawing>
+          <wp:inline distT="0" distB="0" distL="0" distR="0" wp14:anchorId="4E320C89" wp14:editId="0DBF2CFB">
+            <wp:extent cx="5731510" cy="3712845"/>
+            <wp:effectExtent l="0" t="0" r="2540" b="1905"/>
+            <wp:docPr id="1472429804" name="Picture 1"/>
+            <wp:cNvGraphicFramePr>
+              <a:graphicFrameLocks xmlns:a="http://schemas.openxmlformats.org/drawingml/2006/main" noChangeAspect="1"/>
+            </wp:cNvGraphicFramePr>
+            <a:graphic xmlns:a="http://schemas.openxmlformats.org/drawingml/2006/main">
+              <a:graphicData uri="http://schemas.openxmlformats.org/drawingml/2006/picture">
+                <pic:pic xmlns:pic="http://schemas.openxmlformats.org/drawingml/2006/picture">
+                  <pic:nvPicPr>
+                    <pic:cNvPr id="1472429804" name=""/>
+                    <pic:cNvPicPr/>
+                  </pic:nvPicPr>
+                  <pic:blipFill>
+                    <a:blip r:embed="rId35"/>
+                    <a:stretch>
+                      <a:fillRect/>
+                    </a:stretch>
+                  </pic:blipFill>
+                  <pic:spPr>
+                    <a:xfrm>
+                      <a:off x="0" y="0"/>
+                      <a:ext cx="5731510" cy="3712845"/>
+                    </a:xfrm>
+                    <a:prstGeom prst="rect">
+                      <a:avLst/>
+                    </a:prstGeom>
+                  </pic:spPr>
+                </pic:pic>
+              </a:graphicData>
+            </a:graphic>
+          </wp:inline>
+        </w:drawing>
+      </w:r>
+    </w:p>
+    <w:p>
+      <w:pPr>
+        <w:pStyle w:val="Default"/>
+        <w:spacing w:after="150" w:line="276" w:lineRule="auto"/>
+        <w:ind w:left="360"/>
+        <w:rPr>
+          <w:rFonts w:ascii="Times New Roman" w:hAnsi="Times New Roman" w:cs="Times New Roman"/>
+        </w:rPr>
+      </w:pPr>
+      <w:r>
+        <w:rPr>
+          <w:rFonts w:ascii="Times New Roman" w:hAnsi="Times New Roman" w:cs="Times New Roman"/>
+        </w:rPr>
+        <w:lastRenderedPageBreak/>
+        <w:drawing>
+          <wp:inline distT="0" distB="0" distL="0" distR="0" wp14:anchorId="5B92E735" wp14:editId="725AF9F5">
+            <wp:extent cx="5731510" cy="2823845"/>
+            <wp:effectExtent l="0" t="0" r="2540" b="0"/>
+            <wp:docPr id="1616221542" name="Picture 1"/>
+            <wp:cNvGraphicFramePr>
+              <a:graphicFrameLocks xmlns:a="http://schemas.openxmlformats.org/drawingml/2006/main" noChangeAspect="1"/>
+            </wp:cNvGraphicFramePr>
+            <a:graphic xmlns:a="http://schemas.openxmlformats.org/drawingml/2006/main">
+              <a:graphicData uri="http://schemas.openxmlformats.org/drawingml/2006/picture">
+                <pic:pic xmlns:pic="http://schemas.openxmlformats.org/drawingml/2006/picture">
+                  <pic:nvPicPr>
+                    <pic:cNvPr id="1616221542" name=""/>
+                    <pic:cNvPicPr/>
+                  </pic:nvPicPr>
+                  <pic:blipFill>
+                    <a:blip r:embed="rId36"/>
+                    <a:stretch>
+                      <a:fillRect/>
+                    </a:stretch>
+                  </pic:blipFill>
+                  <pic:spPr>
+                    <a:xfrm>
+                      <a:off x="0" y="0"/>
+                      <a:ext cx="5731510" cy="2823845"/>
+                    </a:xfrm>
+                    <a:prstGeom prst="rect">
+                      <a:avLst/>
+                    </a:prstGeom>
+                  </pic:spPr>
+                </pic:pic>
+              </a:graphicData>
+            </a:graphic>
+          </wp:inline>
+        </w:drawing>
+      </w:r>
+    </w:p>
+    <w:p>
+      <w:pPr>
+        <w:pStyle w:val="Default"/>
+        <w:spacing w:after="150" w:line="276" w:lineRule="auto"/>
+        <w:ind w:left="360"/>
+        <w:rPr>
+          <w:rFonts w:ascii="Times New Roman" w:hAnsi="Times New Roman" w:cs="Times New Roman"/>
+        </w:rPr>
+      </w:pPr>
+      <w:r>
+        <w:rPr>
+          <w:rFonts w:ascii="Times New Roman" w:hAnsi="Times New Roman" w:cs="Times New Roman"/>
+        </w:rPr>
+        <w:drawing>
+          <wp:inline distT="0" distB="0" distL="0" distR="0" wp14:anchorId="19CCCC24" wp14:editId="5572E56D">
+            <wp:extent cx="5009322" cy="3050273"/>
+            <wp:effectExtent l="0" t="0" r="1270" b="0"/>
+            <wp:docPr id="1499143113" name="Picture 1"/>
+            <wp:cNvGraphicFramePr>
+              <a:graphicFrameLocks xmlns:a="http://schemas.openxmlformats.org/drawingml/2006/main" noChangeAspect="1"/>
+            </wp:cNvGraphicFramePr>
+            <a:graphic xmlns:a="http://schemas.openxmlformats.org/drawingml/2006/main">
+              <a:graphicData uri="http://schemas.openxmlformats.org/drawingml/2006/picture">
+                <pic:pic xmlns:pic="http://schemas.openxmlformats.org/drawingml/2006/picture">
+                  <pic:nvPicPr>
+                    <pic:cNvPr id="1499143113" name=""/>
+                    <pic:cNvPicPr/>
+                  </pic:nvPicPr>
+                  <pic:blipFill>
+                    <a:blip r:embed="rId37"/>
+                    <a:stretch>
+                      <a:fillRect/>
+                    </a:stretch>
+                  </pic:blipFill>
+                  <pic:spPr>
+                    <a:xfrm>
+                      <a:off x="0" y="0"/>
+                      <a:ext cx="5027517" cy="3061352"/>
+                    </a:xfrm>
+                    <a:prstGeom prst="rect">
+                      <a:avLst/>
+                    </a:prstGeom>
+                  </pic:spPr>
+                </pic:pic>
+              </a:graphicData>
+            </a:graphic>
+          </wp:inline>
+        </w:drawing>
+      </w:r>
+    </w:p>
+    <w:p>
+      <w:pPr>
+        <w:pStyle w:val="Default"/>
+        <w:numPr>
+          <w:ilvl w:val="0"/>
+          <w:numId w:val="9"/>
+        </w:numPr>
+        <w:spacing w:after="150" w:line="276" w:lineRule="auto"/>
+        <w:rPr>
+          <w:rFonts w:ascii="Times New Roman" w:hAnsi="Times New Roman" w:cs="Times New Roman"/>
+        </w:rPr>
+      </w:pPr>
+      <w:r>
+        <w:rPr>
+          <w:rFonts w:ascii="Times New Roman" w:hAnsi="Times New Roman" w:cs="Times New Roman"/>
+        </w:rPr>
         <w:t xml:space="preserve">Implement </w:t>
       </w:r>
       <w:r>
@@ -2598,6 +3479,157 @@
           <w:rFonts w:ascii="Times New Roman" w:hAnsi="Times New Roman" w:cs="Times New Roman"/>
         </w:rPr>
         <w:t xml:space="preserve"> concept</w:t>
+      </w:r>
+    </w:p>
+    <w:p>
+      <w:pPr>
+        <w:pStyle w:val="Default"/>
+        <w:spacing w:after="150" w:line="276" w:lineRule="auto"/>
+        <w:ind w:left="360"/>
+        <w:rPr>
+          <w:rFonts w:ascii="Times New Roman" w:hAnsi="Times New Roman" w:cs="Times New Roman"/>
+        </w:rPr>
+      </w:pPr>
+      <w:r>
+        <w:rPr>
+          <w:rFonts w:ascii="Times New Roman" w:hAnsi="Times New Roman" w:cs="Times New Roman"/>
+        </w:rPr>
+        <w:drawing>
+          <wp:inline distT="0" distB="0" distL="0" distR="0" wp14:anchorId="6546D1E9" wp14:editId="42754830">
+            <wp:extent cx="5017273" cy="2162886"/>
+            <wp:effectExtent l="0" t="0" r="0" b="8890"/>
+            <wp:docPr id="2019396634" name="Picture 1"/>
+            <wp:cNvGraphicFramePr>
+              <a:graphicFrameLocks xmlns:a="http://schemas.openxmlformats.org/drawingml/2006/main" noChangeAspect="1"/>
+            </wp:cNvGraphicFramePr>
+            <a:graphic xmlns:a="http://schemas.openxmlformats.org/drawingml/2006/main">
+              <a:graphicData uri="http://schemas.openxmlformats.org/drawingml/2006/picture">
+                <pic:pic xmlns:pic="http://schemas.openxmlformats.org/drawingml/2006/picture">
+                  <pic:nvPicPr>
+                    <pic:cNvPr id="2019396634" name=""/>
+                    <pic:cNvPicPr/>
+                  </pic:nvPicPr>
+                  <pic:blipFill>
+                    <a:blip r:embed="rId38"/>
+                    <a:stretch>
+                      <a:fillRect/>
+                    </a:stretch>
+                  </pic:blipFill>
+                  <pic:spPr>
+                    <a:xfrm>
+                      <a:off x="0" y="0"/>
+                      <a:ext cx="5017943" cy="2163175"/>
+                    </a:xfrm>
+                    <a:prstGeom prst="rect">
+                      <a:avLst/>
+                    </a:prstGeom>
+                  </pic:spPr>
+                </pic:pic>
+              </a:graphicData>
+            </a:graphic>
+          </wp:inline>
+        </w:drawing>
+      </w:r>
+    </w:p>
+    <w:p>
+      <w:pPr>
+        <w:pStyle w:val="Default"/>
+        <w:spacing w:after="150" w:line="276" w:lineRule="auto"/>
+        <w:ind w:left="360"/>
+        <w:rPr>
+          <w:rFonts w:ascii="Times New Roman" w:hAnsi="Times New Roman" w:cs="Times New Roman"/>
+        </w:rPr>
+      </w:pPr>
+      <w:r>
+        <w:rPr>
+          <w:rFonts w:ascii="Times New Roman" w:hAnsi="Times New Roman" w:cs="Times New Roman"/>
+        </w:rPr>
+        <w:lastRenderedPageBreak/>
+        <w:drawing>
+          <wp:inline distT="0" distB="0" distL="0" distR="0" wp14:anchorId="4A65D95E" wp14:editId="3958D751">
+            <wp:extent cx="5731510" cy="3960495"/>
+            <wp:effectExtent l="0" t="0" r="2540" b="1905"/>
+            <wp:docPr id="1632462041" name="Picture 1"/>
+            <wp:cNvGraphicFramePr>
+              <a:graphicFrameLocks xmlns:a="http://schemas.openxmlformats.org/drawingml/2006/main" noChangeAspect="1"/>
+            </wp:cNvGraphicFramePr>
+            <a:graphic xmlns:a="http://schemas.openxmlformats.org/drawingml/2006/main">
+              <a:graphicData uri="http://schemas.openxmlformats.org/drawingml/2006/picture">
+                <pic:pic xmlns:pic="http://schemas.openxmlformats.org/drawingml/2006/picture">
+                  <pic:nvPicPr>
+                    <pic:cNvPr id="1632462041" name=""/>
+                    <pic:cNvPicPr/>
+                  </pic:nvPicPr>
+                  <pic:blipFill>
+                    <a:blip r:embed="rId39"/>
+                    <a:stretch>
+                      <a:fillRect/>
+                    </a:stretch>
+                  </pic:blipFill>
+                  <pic:spPr>
+                    <a:xfrm>
+                      <a:off x="0" y="0"/>
+                      <a:ext cx="5731510" cy="3960495"/>
+                    </a:xfrm>
+                    <a:prstGeom prst="rect">
+                      <a:avLst/>
+                    </a:prstGeom>
+                  </pic:spPr>
+                </pic:pic>
+              </a:graphicData>
+            </a:graphic>
+          </wp:inline>
+        </w:drawing>
+      </w:r>
+    </w:p>
+    <w:p>
+      <w:pPr>
+        <w:pStyle w:val="Default"/>
+        <w:spacing w:after="150" w:line="276" w:lineRule="auto"/>
+        <w:ind w:left="360"/>
+        <w:rPr>
+          <w:rFonts w:ascii="Times New Roman" w:hAnsi="Times New Roman" w:cs="Times New Roman"/>
+        </w:rPr>
+      </w:pPr>
+      <w:r>
+        <w:rPr>
+          <w:rFonts w:ascii="Times New Roman" w:hAnsi="Times New Roman" w:cs="Times New Roman"/>
+        </w:rPr>
+        <w:drawing>
+          <wp:inline distT="0" distB="0" distL="0" distR="0" wp14:anchorId="789630D2" wp14:editId="7FD4D571">
+            <wp:extent cx="5731510" cy="2908935"/>
+            <wp:effectExtent l="0" t="0" r="2540" b="5715"/>
+            <wp:docPr id="360198106" name="Picture 1"/>
+            <wp:cNvGraphicFramePr>
+              <a:graphicFrameLocks xmlns:a="http://schemas.openxmlformats.org/drawingml/2006/main" noChangeAspect="1"/>
+            </wp:cNvGraphicFramePr>
+            <a:graphic xmlns:a="http://schemas.openxmlformats.org/drawingml/2006/main">
+              <a:graphicData uri="http://schemas.openxmlformats.org/drawingml/2006/picture">
+                <pic:pic xmlns:pic="http://schemas.openxmlformats.org/drawingml/2006/picture">
+                  <pic:nvPicPr>
+                    <pic:cNvPr id="360198106" name=""/>
+                    <pic:cNvPicPr/>
+                  </pic:nvPicPr>
+                  <pic:blipFill>
+                    <a:blip r:embed="rId40"/>
+                    <a:stretch>
+                      <a:fillRect/>
+                    </a:stretch>
+                  </pic:blipFill>
+                  <pic:spPr>
+                    <a:xfrm>
+                      <a:off x="0" y="0"/>
+                      <a:ext cx="5731510" cy="2908935"/>
+                    </a:xfrm>
+                    <a:prstGeom prst="rect">
+                      <a:avLst/>
+                    </a:prstGeom>
+                  </pic:spPr>
+                </pic:pic>
+              </a:graphicData>
+            </a:graphic>
+          </wp:inline>
+        </w:drawing>
       </w:r>
     </w:p>
     <w:sectPr>

</xml_diff>